<commit_message>
Updating reference to the go database
</commit_message>
<xml_diff>
--- a/CTS2PluginRequirements.docx
+++ b/CTS2PluginRequirements.docx
@@ -519,6 +519,68 @@
           <w:rFonts w:ascii="Cambria" w:eastAsia="Cambria" w:hAnsi="Cambria" w:cs="Cambria"/>
         </w:rPr>
       </w:pPr>
+    </w:p>
+    <w:p>
+      <w:pPr>
+        <w:rPr>
+          <w:rFonts w:ascii="Cambria" w:eastAsia="Cambria" w:hAnsi="Cambria" w:cs="Cambria"/>
+        </w:rPr>
+      </w:pPr>
+      <w:r>
+        <w:rPr>
+          <w:rFonts w:ascii="Cambria" w:eastAsia="Cambria" w:hAnsi="Cambria" w:cs="Cambria"/>
+        </w:rPr>
+        <w:t xml:space="preserve">Use the </w:t>
+      </w:r>
+      <w:hyperlink r:id="rId10" w:tooltip="go_daily-termdb-data" w:history="1">
+        <w:proofErr w:type="spellStart"/>
+        <w:r>
+          <w:rPr>
+            <w:rStyle w:val="Hyperlink"/>
+            <w:rFonts w:eastAsia="Times New Roman" w:cs="Times New Roman"/>
+          </w:rPr>
+          <w:t>go_daily</w:t>
+        </w:r>
+        <w:proofErr w:type="spellEnd"/>
+        <w:r>
+          <w:rPr>
+            <w:rStyle w:val="Hyperlink"/>
+            <w:rFonts w:eastAsia="Times New Roman" w:cs="Times New Roman"/>
+          </w:rPr>
+          <w:t>-</w:t>
+        </w:r>
+        <w:proofErr w:type="spellStart"/>
+        <w:r>
+          <w:rPr>
+            <w:rStyle w:val="Hyperlink"/>
+            <w:rFonts w:eastAsia="Times New Roman" w:cs="Times New Roman"/>
+          </w:rPr>
+          <w:t>termdb</w:t>
+        </w:r>
+        <w:proofErr w:type="spellEnd"/>
+        <w:r>
+          <w:rPr>
+            <w:rStyle w:val="Hyperlink"/>
+            <w:rFonts w:eastAsia="Times New Roman" w:cs="Times New Roman"/>
+          </w:rPr>
+          <w:t>-data</w:t>
+        </w:r>
+      </w:hyperlink>
+      <w:r>
+        <w:rPr>
+          <w:rFonts w:eastAsia="Times New Roman" w:cs="Times New Roman"/>
+        </w:rPr>
+        <w:t xml:space="preserve"> database dump (It’s also in the zip file above)</w:t>
+      </w:r>
+      <w:bookmarkStart w:id="0" w:name="_GoBack"/>
+      <w:bookmarkEnd w:id="0"/>
+    </w:p>
+    <w:p>
+      <w:pPr>
+        <w:rPr>
+          <w:rFonts w:ascii="Cambria" w:eastAsia="Cambria" w:hAnsi="Cambria" w:cs="Cambria"/>
+        </w:rPr>
+      </w:pPr>
       <w:r>
         <w:rPr>
           <w:rFonts w:ascii="Cambria" w:eastAsia="Cambria" w:hAnsi="Cambria" w:cs="Cambria"/>
@@ -557,6 +619,7 @@
         <w:rPr>
           <w:rFonts w:ascii="Cambria" w:eastAsia="Cambria" w:hAnsi="Cambria" w:cs="Cambria"/>
         </w:rPr>
+        <w:lastRenderedPageBreak/>
         <w:t xml:space="preserve">From the </w:t>
       </w:r>
       <w:r>
@@ -589,7 +652,6 @@
         <w:rPr>
           <w:rFonts w:ascii="Cambria" w:eastAsia="Cambria" w:hAnsi="Cambria" w:cs="Cambria"/>
         </w:rPr>
-        <w:lastRenderedPageBreak/>
         <w:t>Create database godata</w:t>
       </w:r>
       <w:proofErr w:type="gramStart"/>
@@ -1042,7 +1104,6 @@
         <w:rPr>
           <w:rFonts w:ascii="Cambria" w:eastAsia="Cambria" w:hAnsi="Cambria" w:cs="Cambria"/>
         </w:rPr>
-        <w:lastRenderedPageBreak/>
         <w:t>Choose install update from the bar at the top of the list of plugins and find the jar constructed in the maven build target folder.</w:t>
       </w:r>
     </w:p>
@@ -1505,6 +1566,28 @@
       <w:pPr>
         <w:rPr>
           <w:rFonts w:ascii="Cambria" w:eastAsia="Cambria" w:hAnsi="Cambria" w:cs="Cambria"/>
+          <w:b/>
+        </w:rPr>
+      </w:pPr>
+      <w:r>
+        <w:rPr>
+          <w:rFonts w:ascii="Cambria" w:eastAsia="Cambria" w:hAnsi="Cambria" w:cs="Cambria"/>
+          <w:b/>
+        </w:rPr>
+        <w:t>See slides or proceed as follows:</w:t>
+      </w:r>
+    </w:p>
+    <w:p>
+      <w:pPr>
+        <w:rPr>
+          <w:rFonts w:ascii="Cambria" w:eastAsia="Cambria" w:hAnsi="Cambria" w:cs="Cambria"/>
+        </w:rPr>
+      </w:pPr>
+    </w:p>
+    <w:p>
+      <w:pPr>
+        <w:rPr>
+          <w:rFonts w:ascii="Cambria" w:eastAsia="Cambria" w:hAnsi="Cambria" w:cs="Cambria"/>
         </w:rPr>
       </w:pPr>
       <w:r>
@@ -1674,8 +1757,6 @@
         </w:rPr>
         <w:t>the server</w:t>
       </w:r>
-      <w:bookmarkStart w:id="0" w:name="_GoBack"/>
-      <w:bookmarkEnd w:id="0"/>
       <w:r>
         <w:rPr>
           <w:rFonts w:ascii="Cambria" w:eastAsia="Cambria" w:hAnsi="Cambria" w:cs="Cambria"/>

</xml_diff>

<commit_message>
Updates for setup in requirements
</commit_message>
<xml_diff>
--- a/CTS2PluginRequirements.docx
+++ b/CTS2PluginRequirements.docx
@@ -230,7 +230,37 @@
         <w:rPr>
           <w:rFonts w:ascii="Cambria" w:eastAsia="Cambria" w:hAnsi="Cambria" w:cs="Cambria"/>
         </w:rPr>
-        <w:t xml:space="preserve"> 2.2.1 to try to insure compatibility with Intellij’s version.  </w:t>
+        <w:t>d</w:t>
+      </w:r>
+      <w:r>
+        <w:rPr>
+          <w:rFonts w:ascii="Cambria" w:eastAsia="Cambria" w:hAnsi="Cambria" w:cs="Cambria"/>
+        </w:rPr>
+        <w:t xml:space="preserve"> </w:t>
+      </w:r>
+      <w:r>
+        <w:rPr>
+          <w:rFonts w:ascii="Cambria" w:eastAsia="Cambria" w:hAnsi="Cambria" w:cs="Cambria"/>
+        </w:rPr>
+        <w:t xml:space="preserve">version </w:t>
+      </w:r>
+      <w:r>
+        <w:rPr>
+          <w:rFonts w:ascii="Cambria" w:eastAsia="Cambria" w:hAnsi="Cambria" w:cs="Cambria"/>
+        </w:rPr>
+        <w:t xml:space="preserve">2.2.1 </w:t>
+      </w:r>
+      <w:r>
+        <w:rPr>
+          <w:rFonts w:ascii="Cambria" w:eastAsia="Cambria" w:hAnsi="Cambria" w:cs="Cambria"/>
+        </w:rPr>
+        <w:t>(compatible with Intellij 11.1’s plugin)</w:t>
+      </w:r>
+      <w:r>
+        <w:rPr>
+          <w:rFonts w:ascii="Cambria" w:eastAsia="Cambria" w:hAnsi="Cambria" w:cs="Cambria"/>
+        </w:rPr>
+        <w:t xml:space="preserve">.  </w:t>
       </w:r>
     </w:p>
     <w:p>
@@ -295,6 +325,19 @@
           <w:rFonts w:ascii="Cambria" w:eastAsia="Cambria" w:hAnsi="Cambria" w:cs="Cambria"/>
         </w:rPr>
       </w:pPr>
+    </w:p>
+    <w:p>
+      <w:pPr>
+        <w:rPr>
+          <w:rFonts w:ascii="Cambria" w:eastAsia="Cambria" w:hAnsi="Cambria" w:cs="Cambria"/>
+        </w:rPr>
+      </w:pPr>
+      <w:r>
+        <w:rPr>
+          <w:rFonts w:ascii="Cambria" w:eastAsia="Cambria" w:hAnsi="Cambria" w:cs="Cambria"/>
+        </w:rPr>
+        <w:t>We’ll be using eclipse, but Included are instructions for Intellij</w:t>
+      </w:r>
     </w:p>
     <w:p>
       <w:pPr>
@@ -376,7 +419,6 @@
         </w:rPr>
         <w:t xml:space="preserve">Intellij’s Maven integration </w:t>
       </w:r>
-      <w:proofErr w:type="gramStart"/>
       <w:r>
         <w:rPr>
           <w:rFonts w:ascii="Cambria" w:eastAsia="Cambria" w:hAnsi="Cambria" w:cs="Cambria"/>
@@ -387,14 +429,7 @@
         <w:rPr>
           <w:rFonts w:ascii="Cambria" w:eastAsia="Cambria" w:hAnsi="Cambria" w:cs="Cambria"/>
         </w:rPr>
-        <w:t xml:space="preserve"> better</w:t>
-      </w:r>
-      <w:proofErr w:type="gramEnd"/>
-      <w:r>
-        <w:rPr>
-          <w:rFonts w:ascii="Cambria" w:eastAsia="Cambria" w:hAnsi="Cambria" w:cs="Cambria"/>
-        </w:rPr>
-        <w:t xml:space="preserve"> for </w:t>
+        <w:t xml:space="preserve">better for </w:t>
       </w:r>
       <w:r>
         <w:rPr>
@@ -418,36 +453,42 @@
         <w:rPr>
           <w:rFonts w:ascii="Cambria" w:eastAsia="Cambria" w:hAnsi="Cambria" w:cs="Cambria"/>
         </w:rPr>
-        <w:t xml:space="preserve"> We’ll be working with Eclipse for the most part during the tutorial.  Code snippets and other materials for the tutorial are available in a zip file here:</w:t>
-      </w:r>
-    </w:p>
-    <w:p>
-      <w:pPr>
-        <w:rPr>
-          <w:rFonts w:ascii="Cambria" w:eastAsia="Cambria" w:hAnsi="Cambria" w:cs="Cambria"/>
-        </w:rPr>
-      </w:pPr>
-    </w:p>
-    <w:p>
-      <w:pPr>
-        <w:rPr>
-          <w:rFonts w:ascii="Cambria" w:eastAsia="Cambria" w:hAnsi="Cambria" w:cs="Cambria"/>
-        </w:rPr>
-      </w:pPr>
-      <w:r>
-        <w:rPr>
-          <w:rFonts w:ascii="Cambria" w:eastAsia="Cambria" w:hAnsi="Cambria" w:cs="Cambria"/>
-        </w:rPr>
-        <w:t xml:space="preserve">From </w:t>
-      </w:r>
-      <w:proofErr w:type="spellStart"/>
-      <w:r>
-        <w:rPr>
-          <w:rFonts w:ascii="Cambria" w:eastAsia="Cambria" w:hAnsi="Cambria" w:cs="Cambria"/>
-        </w:rPr>
-        <w:t>gitHub</w:t>
-      </w:r>
-      <w:proofErr w:type="spellEnd"/>
+        <w:t xml:space="preserve"> We’ll be working with Eclipse for the most part during the tutorial.  </w:t>
+      </w:r>
+      <w:r>
+        <w:rPr>
+          <w:rFonts w:ascii="Cambria" w:eastAsia="Cambria" w:hAnsi="Cambria" w:cs="Cambria"/>
+        </w:rPr>
+        <w:t xml:space="preserve">We’ll also use the M2e maven plugin to add dependencies.  </w:t>
+      </w:r>
+      <w:r>
+        <w:rPr>
+          <w:rFonts w:ascii="Cambria" w:eastAsia="Cambria" w:hAnsi="Cambria" w:cs="Cambria"/>
+        </w:rPr>
+        <w:t>Code snippets and other materials for the tutorial are available in a zip file here:</w:t>
+      </w:r>
+    </w:p>
+    <w:p>
+      <w:pPr>
+        <w:rPr>
+          <w:rFonts w:ascii="Cambria" w:eastAsia="Cambria" w:hAnsi="Cambria" w:cs="Cambria"/>
+        </w:rPr>
+      </w:pPr>
+    </w:p>
+    <w:p>
+      <w:pPr>
+        <w:rPr>
+          <w:rFonts w:ascii="Cambria" w:eastAsia="Cambria" w:hAnsi="Cambria" w:cs="Cambria"/>
+        </w:rPr>
+      </w:pPr>
+      <w:r>
+        <w:rPr>
+          <w:rFonts w:ascii="Cambria" w:eastAsia="Cambria" w:hAnsi="Cambria" w:cs="Cambria"/>
+        </w:rPr>
+        <w:t>From gitHub</w:t>
+      </w:r>
+      <w:bookmarkStart w:id="0" w:name="_GoBack"/>
+      <w:bookmarkEnd w:id="0"/>
       <w:r>
         <w:rPr>
           <w:rFonts w:ascii="Cambria" w:eastAsia="Cambria" w:hAnsi="Cambria" w:cs="Cambria"/>
@@ -473,21 +514,7 @@
             <w:rStyle w:val="Hyperlink"/>
             <w:rFonts w:ascii="Cambria" w:eastAsia="Cambria" w:hAnsi="Cambria" w:cs="Cambria"/>
           </w:rPr>
-          <w:t>https://github.com/hsbauer/cts2-example-service/arch</w:t>
-        </w:r>
-        <w:r>
-          <w:rPr>
-            <w:rStyle w:val="Hyperlink"/>
-            <w:rFonts w:ascii="Cambria" w:eastAsia="Cambria" w:hAnsi="Cambria" w:cs="Cambria"/>
-          </w:rPr>
-          <w:t>i</w:t>
-        </w:r>
-        <w:r>
-          <w:rPr>
-            <w:rStyle w:val="Hyperlink"/>
-            <w:rFonts w:ascii="Cambria" w:eastAsia="Cambria" w:hAnsi="Cambria" w:cs="Cambria"/>
-          </w:rPr>
-          <w:t>ve/master.zip</w:t>
+          <w:t>https://github.com/hsbauer/cts2-example-service/archive/master.zip</w:t>
         </w:r>
       </w:hyperlink>
     </w:p>
@@ -546,6 +573,7 @@
         <w:rPr>
           <w:rFonts w:ascii="Cambria" w:eastAsia="Cambria" w:hAnsi="Cambria" w:cs="Cambria"/>
         </w:rPr>
+        <w:lastRenderedPageBreak/>
         <w:t xml:space="preserve">This is an ontology chosen for it’s small size and relatively rich ontology metadata table.  It’s not the full Gene Ontology.  You’ll need to create a new database named “godata” and import it into </w:t>
       </w:r>
       <w:r>
@@ -580,7 +608,6 @@
         <w:rPr>
           <w:rFonts w:ascii="Cambria" w:eastAsia="Cambria" w:hAnsi="Cambria" w:cs="Cambria"/>
         </w:rPr>
-        <w:lastRenderedPageBreak/>
         <w:t xml:space="preserve">From the </w:t>
       </w:r>
       <w:r>
@@ -593,7 +620,31 @@
         <w:rPr>
           <w:rFonts w:ascii="Cambria" w:eastAsia="Cambria" w:hAnsi="Cambria" w:cs="Cambria"/>
         </w:rPr>
-        <w:t xml:space="preserve"> client you can just do:</w:t>
+        <w:t xml:space="preserve"> </w:t>
+      </w:r>
+      <w:r>
+        <w:rPr>
+          <w:rFonts w:ascii="Cambria" w:eastAsia="Cambria" w:hAnsi="Cambria" w:cs="Cambria"/>
+        </w:rPr>
+        <w:t xml:space="preserve">command line </w:t>
+      </w:r>
+      <w:r>
+        <w:rPr>
+          <w:rFonts w:ascii="Cambria" w:eastAsia="Cambria" w:hAnsi="Cambria" w:cs="Cambria"/>
+        </w:rPr>
+        <w:t xml:space="preserve">client you can </w:t>
+      </w:r>
+      <w:r>
+        <w:rPr>
+          <w:rFonts w:ascii="Cambria" w:eastAsia="Cambria" w:hAnsi="Cambria" w:cs="Cambria"/>
+        </w:rPr>
+        <w:t>execute</w:t>
+      </w:r>
+      <w:r>
+        <w:rPr>
+          <w:rFonts w:ascii="Cambria" w:eastAsia="Cambria" w:hAnsi="Cambria" w:cs="Cambria"/>
+        </w:rPr>
+        <w:t>:</w:t>
       </w:r>
     </w:p>
     <w:p>
@@ -856,19 +907,64 @@
           <w:rFonts w:ascii="Cambria" w:eastAsia="Cambria" w:hAnsi="Cambria" w:cs="Cambria"/>
         </w:rPr>
       </w:pPr>
-      <w:r>
-        <w:rPr>
-          <w:rFonts w:ascii="Cambria" w:eastAsia="Cambria" w:hAnsi="Cambria" w:cs="Cambria"/>
-        </w:rPr>
-        <w:t>If any Java files still have errors try running Maven =&gt; update project</w:t>
-      </w:r>
-    </w:p>
-    <w:p>
-      <w:pPr>
-        <w:rPr>
-          <w:rFonts w:ascii="Cambria" w:eastAsia="Cambria" w:hAnsi="Cambria" w:cs="Cambria"/>
-        </w:rPr>
-      </w:pPr>
+    </w:p>
+    <w:p>
+      <w:pPr>
+        <w:rPr>
+          <w:rFonts w:ascii="Cambria" w:eastAsia="Cambria" w:hAnsi="Cambria" w:cs="Cambria"/>
+        </w:rPr>
+      </w:pPr>
+      <w:r>
+        <w:rPr>
+          <w:rFonts w:ascii="Cambria" w:eastAsia="Cambria" w:hAnsi="Cambria" w:cs="Cambria"/>
+        </w:rPr>
+        <w:t>If any Java files still have errors</w:t>
+      </w:r>
+      <w:r>
+        <w:rPr>
+          <w:rFonts w:ascii="Cambria" w:eastAsia="Cambria" w:hAnsi="Cambria" w:cs="Cambria"/>
+        </w:rPr>
+        <w:t xml:space="preserve">, Right click the project and </w:t>
+      </w:r>
+      <w:r>
+        <w:rPr>
+          <w:rFonts w:ascii="Cambria" w:eastAsia="Cambria" w:hAnsi="Cambria" w:cs="Cambria"/>
+        </w:rPr>
+        <w:t>try running Maven =&gt; update project</w:t>
+      </w:r>
+    </w:p>
+    <w:p>
+      <w:pPr>
+        <w:rPr>
+          <w:rFonts w:ascii="Cambria" w:eastAsia="Cambria" w:hAnsi="Cambria" w:cs="Cambria"/>
+        </w:rPr>
+      </w:pPr>
+    </w:p>
+    <w:p>
+      <w:pPr>
+        <w:rPr>
+          <w:rFonts w:ascii="Cambria" w:eastAsia="Cambria" w:hAnsi="Cambria" w:cs="Cambria"/>
+        </w:rPr>
+      </w:pPr>
+      <w:r>
+        <w:rPr>
+          <w:rFonts w:ascii="Cambria" w:eastAsia="Cambria" w:hAnsi="Cambria" w:cs="Cambria"/>
+        </w:rPr>
+        <w:t>Otherwise</w:t>
+      </w:r>
+    </w:p>
+    <w:p>
+      <w:pPr>
+        <w:rPr>
+          <w:rFonts w:ascii="Cambria" w:eastAsia="Cambria" w:hAnsi="Cambria" w:cs="Cambria"/>
+        </w:rPr>
+      </w:pPr>
+      <w:r>
+        <w:rPr>
+          <w:rFonts w:ascii="Cambria" w:eastAsia="Cambria" w:hAnsi="Cambria" w:cs="Cambria"/>
+        </w:rPr>
+        <w:t>Right click the project:</w:t>
+      </w:r>
     </w:p>
     <w:p>
       <w:pPr>
@@ -938,6 +1034,28 @@
       <w:pPr>
         <w:rPr>
           <w:rFonts w:ascii="Cambria" w:eastAsia="Cambria" w:hAnsi="Cambria" w:cs="Cambria"/>
+          <w:b/>
+        </w:rPr>
+      </w:pPr>
+      <w:r>
+        <w:rPr>
+          <w:rFonts w:ascii="Cambria" w:eastAsia="Cambria" w:hAnsi="Cambria" w:cs="Cambria"/>
+          <w:b/>
+        </w:rPr>
+        <w:t>Follow the Slides from Here</w:t>
+      </w:r>
+    </w:p>
+    <w:p>
+      <w:pPr>
+        <w:rPr>
+          <w:rFonts w:ascii="Cambria" w:eastAsia="Cambria" w:hAnsi="Cambria" w:cs="Cambria"/>
+        </w:rPr>
+      </w:pPr>
+    </w:p>
+    <w:p>
+      <w:pPr>
+        <w:rPr>
+          <w:rFonts w:ascii="Cambria" w:eastAsia="Cambria" w:hAnsi="Cambria" w:cs="Cambria"/>
         </w:rPr>
       </w:pPr>
       <w:r>
@@ -1051,7 +1169,6 @@
         <w:rPr>
           <w:rFonts w:ascii="Cambria" w:eastAsia="Cambria" w:hAnsi="Cambria" w:cs="Cambria"/>
         </w:rPr>
-        <w:lastRenderedPageBreak/>
         <w:t>from</w:t>
       </w:r>
       <w:proofErr w:type="gramEnd"/>
@@ -1092,8 +1209,6 @@
         </w:rPr>
         <w:t>And login as admin/admin</w:t>
       </w:r>
-      <w:bookmarkStart w:id="0" w:name="_GoBack"/>
-      <w:bookmarkEnd w:id="0"/>
     </w:p>
     <w:p>
       <w:pPr>
@@ -1647,7 +1762,6 @@
         <w:rPr>
           <w:rFonts w:ascii="Cambria" w:eastAsia="Cambria" w:hAnsi="Cambria" w:cs="Cambria"/>
         </w:rPr>
-        <w:lastRenderedPageBreak/>
         <w:t>From the cts2-example-service/example service zip, get the JDBCConnection.java file and place it in the source folder.</w:t>
       </w:r>
     </w:p>

</xml_diff>

<commit_message>
Cory's document, updated requirements
</commit_message>
<xml_diff>
--- a/CTS2PluginRequirements.docx
+++ b/CTS2PluginRequirements.docx
@@ -485,15 +485,7 @@
         <w:rPr>
           <w:rFonts w:ascii="Cambria" w:eastAsia="Cambria" w:hAnsi="Cambria" w:cs="Cambria"/>
         </w:rPr>
-        <w:t>From gitHub</w:t>
-      </w:r>
-      <w:bookmarkStart w:id="0" w:name="_GoBack"/>
-      <w:bookmarkEnd w:id="0"/>
-      <w:r>
-        <w:rPr>
-          <w:rFonts w:ascii="Cambria" w:eastAsia="Cambria" w:hAnsi="Cambria" w:cs="Cambria"/>
-        </w:rPr>
-        <w:t>:</w:t>
+        <w:t>From gitHub:</w:t>
       </w:r>
     </w:p>
     <w:p>
@@ -566,15 +558,21 @@
     <w:p>
       <w:pPr>
         <w:rPr>
-          <w:rFonts w:ascii="Cambria" w:eastAsia="Cambria" w:hAnsi="Cambria" w:cs="Cambria"/>
-        </w:rPr>
-      </w:pPr>
+          <w:rFonts w:ascii="Times New Roman" w:eastAsia="Cambria" w:hAnsi="Times New Roman" w:cs="Times New Roman"/>
+        </w:rPr>
+      </w:pPr>
+      <w:r>
+        <w:rPr>
+          <w:rFonts w:ascii="Cambria" w:eastAsia="Cambria" w:hAnsi="Cambria" w:cs="Cambria"/>
+        </w:rPr>
+        <w:t xml:space="preserve">This is an ontology chosen for it’s small size and relatively rich ontology metadata table.  It’s not the full Gene Ontology.  You’ll need to create a new database named </w:t>
+      </w:r>
       <w:r>
         <w:rPr>
           <w:rFonts w:ascii="Cambria" w:eastAsia="Cambria" w:hAnsi="Cambria" w:cs="Cambria"/>
         </w:rPr>
         <w:lastRenderedPageBreak/>
-        <w:t xml:space="preserve">This is an ontology chosen for it’s small size and relatively rich ontology metadata table.  It’s not the full Gene Ontology.  You’ll need to create a new database named “godata” and import it into </w:t>
+        <w:t xml:space="preserve">“godata” and import it into </w:t>
       </w:r>
       <w:r>
         <w:rPr>
@@ -582,6 +580,94 @@
         </w:rPr>
         <w:t>MySQL</w:t>
       </w:r>
+      <w:r>
+        <w:rPr>
+          <w:rFonts w:ascii="Cambria" w:eastAsia="Cambria" w:hAnsi="Cambria" w:cs="Cambria"/>
+        </w:rPr>
+        <w:t xml:space="preserve">.  File name in the zip folder is </w:t>
+      </w:r>
+      <w:r>
+        <w:rPr>
+          <w:rFonts w:ascii="Times New Roman" w:eastAsia="Cambria" w:hAnsi="Times New Roman" w:cs="Times New Roman"/>
+        </w:rPr>
+        <w:t>go_daily-termdb-data</w:t>
+      </w:r>
+    </w:p>
+    <w:p>
+      <w:pPr>
+        <w:rPr>
+          <w:rFonts w:ascii="Times New Roman" w:eastAsia="Cambria" w:hAnsi="Times New Roman" w:cs="Times New Roman"/>
+        </w:rPr>
+      </w:pPr>
+    </w:p>
+    <w:p>
+      <w:pPr>
+        <w:rPr>
+          <w:rFonts w:ascii="Cambria" w:eastAsia="Cambria" w:hAnsi="Cambria" w:cs="Cambria"/>
+        </w:rPr>
+      </w:pPr>
+      <w:r>
+        <w:rPr>
+          <w:rFonts w:ascii="Cambria" w:eastAsia="Cambria" w:hAnsi="Cambria" w:cs="Cambria"/>
+        </w:rPr>
+        <w:t xml:space="preserve">From the </w:t>
+      </w:r>
+      <w:r>
+        <w:rPr>
+          <w:rFonts w:ascii="Cambria" w:eastAsia="Cambria" w:hAnsi="Cambria" w:cs="Cambria"/>
+        </w:rPr>
+        <w:t>MySQL</w:t>
+      </w:r>
+      <w:r>
+        <w:rPr>
+          <w:rFonts w:ascii="Cambria" w:eastAsia="Cambria" w:hAnsi="Cambria" w:cs="Cambria"/>
+        </w:rPr>
+        <w:t xml:space="preserve"> </w:t>
+      </w:r>
+      <w:r>
+        <w:rPr>
+          <w:rFonts w:ascii="Cambria" w:eastAsia="Cambria" w:hAnsi="Cambria" w:cs="Cambria"/>
+        </w:rPr>
+        <w:t xml:space="preserve">command line </w:t>
+      </w:r>
+      <w:r>
+        <w:rPr>
+          <w:rFonts w:ascii="Cambria" w:eastAsia="Cambria" w:hAnsi="Cambria" w:cs="Cambria"/>
+        </w:rPr>
+        <w:t xml:space="preserve">client you can </w:t>
+      </w:r>
+      <w:r>
+        <w:rPr>
+          <w:rFonts w:ascii="Cambria" w:eastAsia="Cambria" w:hAnsi="Cambria" w:cs="Cambria"/>
+        </w:rPr>
+        <w:t>execute</w:t>
+      </w:r>
+      <w:r>
+        <w:rPr>
+          <w:rFonts w:ascii="Cambria" w:eastAsia="Cambria" w:hAnsi="Cambria" w:cs="Cambria"/>
+        </w:rPr>
+        <w:t>:</w:t>
+      </w:r>
+    </w:p>
+    <w:p>
+      <w:pPr>
+        <w:rPr>
+          <w:rFonts w:ascii="Cambria" w:eastAsia="Cambria" w:hAnsi="Cambria" w:cs="Cambria"/>
+        </w:rPr>
+      </w:pPr>
+    </w:p>
+    <w:p>
+      <w:pPr>
+        <w:rPr>
+          <w:rFonts w:ascii="Cambria" w:eastAsia="Cambria" w:hAnsi="Cambria" w:cs="Cambria"/>
+        </w:rPr>
+      </w:pPr>
+      <w:r>
+        <w:rPr>
+          <w:rFonts w:ascii="Cambria" w:eastAsia="Cambria" w:hAnsi="Cambria" w:cs="Cambria"/>
+        </w:rPr>
+        <w:t>Create database godata</w:t>
+      </w:r>
       <w:proofErr w:type="gramStart"/>
       <w:r>
         <w:rPr>
@@ -608,13 +694,207 @@
         <w:rPr>
           <w:rFonts w:ascii="Cambria" w:eastAsia="Cambria" w:hAnsi="Cambria" w:cs="Cambria"/>
         </w:rPr>
-        <w:t xml:space="preserve">From the </w:t>
-      </w:r>
-      <w:r>
-        <w:rPr>
-          <w:rFonts w:ascii="Cambria" w:eastAsia="Cambria" w:hAnsi="Cambria" w:cs="Cambria"/>
-        </w:rPr>
-        <w:t>MySQL</w:t>
+        <w:t>And then:</w:t>
+      </w:r>
+    </w:p>
+    <w:p>
+      <w:pPr>
+        <w:rPr>
+          <w:rFonts w:ascii="Cambria" w:eastAsia="Cambria" w:hAnsi="Cambria" w:cs="Cambria"/>
+        </w:rPr>
+      </w:pPr>
+      <w:r>
+        <w:rPr>
+          <w:rFonts w:ascii="Cambria" w:eastAsia="Cambria" w:hAnsi="Cambria" w:cs="Cambria"/>
+        </w:rPr>
+        <w:t>Mysql –u “your username” –p”your password “godata &lt; database.dump.name</w:t>
+      </w:r>
+    </w:p>
+    <w:p>
+      <w:pPr>
+        <w:rPr>
+          <w:rFonts w:ascii="Cambria" w:eastAsia="Cambria" w:hAnsi="Cambria" w:cs="Cambria"/>
+        </w:rPr>
+      </w:pPr>
+    </w:p>
+    <w:p>
+      <w:pPr>
+        <w:rPr>
+          <w:rFonts w:ascii="Cambria" w:eastAsia="Cambria" w:hAnsi="Cambria" w:cs="Cambria"/>
+        </w:rPr>
+      </w:pPr>
+      <w:r>
+        <w:rPr>
+          <w:rFonts w:ascii="Cambria" w:eastAsia="Cambria" w:hAnsi="Cambria" w:cs="Cambria"/>
+        </w:rPr>
+        <w:t>Download and copy to a convenient directory the cts2 standalone framework server:</w:t>
+      </w:r>
+    </w:p>
+    <w:p>
+      <w:pPr>
+        <w:rPr>
+          <w:rFonts w:ascii="Cambria" w:eastAsia="Cambria" w:hAnsi="Cambria" w:cs="Cambria"/>
+        </w:rPr>
+      </w:pPr>
+      <w:r>
+        <w:rPr>
+          <w:rFonts w:ascii="Cambria" w:eastAsia="Cambria" w:hAnsi="Cambria" w:cs="Cambria"/>
+        </w:rPr>
+        <w:t>http://informatics.mayo.edu/cts2/framework/downloads/cts2framework-standalone.jar</w:t>
+      </w:r>
+    </w:p>
+    <w:p>
+      <w:pPr>
+        <w:rPr>
+          <w:rFonts w:ascii="Cambria" w:eastAsia="Cambria" w:hAnsi="Cambria" w:cs="Cambria"/>
+        </w:rPr>
+      </w:pPr>
+    </w:p>
+    <w:p>
+      <w:pPr>
+        <w:rPr>
+          <w:rFonts w:ascii="Cambria" w:eastAsia="Cambria" w:hAnsi="Cambria" w:cs="Cambria"/>
+        </w:rPr>
+      </w:pPr>
+    </w:p>
+    <w:p>
+      <w:pPr>
+        <w:rPr>
+          <w:rFonts w:ascii="Cambria" w:eastAsia="Cambria" w:hAnsi="Cambria" w:cs="Cambria"/>
+        </w:rPr>
+      </w:pPr>
+    </w:p>
+    <w:p>
+      <w:pPr>
+        <w:rPr>
+          <w:rFonts w:ascii="Cambria" w:eastAsia="Cambria" w:hAnsi="Cambria" w:cs="Cambria"/>
+          <w:b/>
+        </w:rPr>
+      </w:pPr>
+      <w:r>
+        <w:rPr>
+          <w:rFonts w:ascii="Cambria" w:eastAsia="Cambria" w:hAnsi="Cambria" w:cs="Cambria"/>
+          <w:b/>
+        </w:rPr>
+        <w:t>Eclipse instructions:</w:t>
+      </w:r>
+    </w:p>
+    <w:p>
+      <w:pPr>
+        <w:rPr>
+          <w:rFonts w:ascii="Cambria" w:eastAsia="Cambria" w:hAnsi="Cambria" w:cs="Cambria"/>
+        </w:rPr>
+      </w:pPr>
+    </w:p>
+    <w:p>
+      <w:pPr>
+        <w:rPr>
+          <w:rFonts w:ascii="Cambria" w:eastAsia="Cambria" w:hAnsi="Cambria" w:cs="Cambria"/>
+        </w:rPr>
+      </w:pPr>
+      <w:r>
+        <w:rPr>
+          <w:rFonts w:ascii="Cambria" w:eastAsia="Cambria" w:hAnsi="Cambria" w:cs="Cambria"/>
+        </w:rPr>
+        <w:t>Install Eclipse and it</w:t>
+      </w:r>
+      <w:r>
+        <w:rPr>
+          <w:rFonts w:ascii="Cambria" w:eastAsia="Cambria" w:hAnsi="Cambria" w:cs="Cambria"/>
+        </w:rPr>
+        <w:t xml:space="preserve">s Maven plugin.  </w:t>
+      </w:r>
+    </w:p>
+    <w:p>
+      <w:pPr>
+        <w:rPr>
+          <w:rFonts w:ascii="Cambria" w:eastAsia="Cambria" w:hAnsi="Cambria" w:cs="Cambria"/>
+        </w:rPr>
+      </w:pPr>
+    </w:p>
+    <w:p>
+      <w:pPr>
+        <w:rPr>
+          <w:rFonts w:ascii="Cambria" w:eastAsia="Cambria" w:hAnsi="Cambria" w:cs="Cambria"/>
+        </w:rPr>
+      </w:pPr>
+      <w:r>
+        <w:rPr>
+          <w:rFonts w:ascii="Cambria" w:eastAsia="Cambria" w:hAnsi="Cambria" w:cs="Cambria"/>
+        </w:rPr>
+        <w:t>Extract the example-service zip to the Eclipse workspace folder</w:t>
+      </w:r>
+    </w:p>
+    <w:p>
+      <w:pPr>
+        <w:rPr>
+          <w:rFonts w:ascii="Cambria" w:eastAsia="Cambria" w:hAnsi="Cambria" w:cs="Cambria"/>
+        </w:rPr>
+      </w:pPr>
+    </w:p>
+    <w:p>
+      <w:pPr>
+        <w:rPr>
+          <w:rFonts w:ascii="Cambria" w:eastAsia="Cambria" w:hAnsi="Cambria" w:cs="Cambria"/>
+        </w:rPr>
+      </w:pPr>
+      <w:r>
+        <w:rPr>
+          <w:rFonts w:ascii="Cambria" w:eastAsia="Cambria" w:hAnsi="Cambria" w:cs="Cambria"/>
+        </w:rPr>
+        <w:t>Create a new project named example-service and you should see the project structure of the new project displayed in the package explorer.</w:t>
+      </w:r>
+    </w:p>
+    <w:p>
+      <w:pPr>
+        <w:rPr>
+          <w:rFonts w:ascii="Cambria" w:eastAsia="Cambria" w:hAnsi="Cambria" w:cs="Cambria"/>
+        </w:rPr>
+      </w:pPr>
+    </w:p>
+    <w:p>
+      <w:pPr>
+        <w:rPr>
+          <w:rFonts w:ascii="Cambria" w:eastAsia="Cambria" w:hAnsi="Cambria" w:cs="Cambria"/>
+        </w:rPr>
+      </w:pPr>
+      <w:r>
+        <w:rPr>
+          <w:rFonts w:ascii="Cambria" w:eastAsia="Cambria" w:hAnsi="Cambria" w:cs="Cambria"/>
+        </w:rPr>
+        <w:t>Right click on the project and select Configure/Convert to Maven Project</w:t>
+      </w:r>
+    </w:p>
+    <w:p>
+      <w:pPr>
+        <w:rPr>
+          <w:rFonts w:ascii="Cambria" w:eastAsia="Cambria" w:hAnsi="Cambria" w:cs="Cambria"/>
+        </w:rPr>
+      </w:pPr>
+    </w:p>
+    <w:p>
+      <w:pPr>
+        <w:rPr>
+          <w:rFonts w:ascii="Cambria" w:eastAsia="Cambria" w:hAnsi="Cambria" w:cs="Cambria"/>
+        </w:rPr>
+      </w:pPr>
+      <w:r>
+        <w:rPr>
+          <w:rFonts w:ascii="Cambria" w:eastAsia="Cambria" w:hAnsi="Cambria" w:cs="Cambria"/>
+        </w:rPr>
+        <w:t>Your pom file will have errors but they can be</w:t>
+      </w:r>
+      <w:r>
+        <w:rPr>
+          <w:rFonts w:ascii="Cambria" w:eastAsia="Cambria" w:hAnsi="Cambria" w:cs="Cambria"/>
+        </w:rPr>
+        <w:t xml:space="preserve"> safely</w:t>
+      </w:r>
+      <w:r>
+        <w:rPr>
+          <w:rFonts w:ascii="Cambria" w:eastAsia="Cambria" w:hAnsi="Cambria" w:cs="Cambria"/>
+        </w:rPr>
+        <w:t xml:space="preserve"> ignored.</w:t>
       </w:r>
       <w:r>
         <w:rPr>
@@ -622,283 +902,66 @@
         </w:rPr>
         <w:t xml:space="preserve"> </w:t>
       </w:r>
-      <w:r>
-        <w:rPr>
-          <w:rFonts w:ascii="Cambria" w:eastAsia="Cambria" w:hAnsi="Cambria" w:cs="Cambria"/>
-        </w:rPr>
-        <w:t xml:space="preserve">command line </w:t>
-      </w:r>
-      <w:r>
-        <w:rPr>
-          <w:rFonts w:ascii="Cambria" w:eastAsia="Cambria" w:hAnsi="Cambria" w:cs="Cambria"/>
-        </w:rPr>
-        <w:t xml:space="preserve">client you can </w:t>
-      </w:r>
-      <w:r>
-        <w:rPr>
-          <w:rFonts w:ascii="Cambria" w:eastAsia="Cambria" w:hAnsi="Cambria" w:cs="Cambria"/>
-        </w:rPr>
-        <w:t>execute</w:t>
-      </w:r>
-      <w:r>
-        <w:rPr>
-          <w:rFonts w:ascii="Cambria" w:eastAsia="Cambria" w:hAnsi="Cambria" w:cs="Cambria"/>
-        </w:rPr>
-        <w:t>:</w:t>
-      </w:r>
-    </w:p>
-    <w:p>
-      <w:pPr>
-        <w:rPr>
-          <w:rFonts w:ascii="Cambria" w:eastAsia="Cambria" w:hAnsi="Cambria" w:cs="Cambria"/>
-        </w:rPr>
-      </w:pPr>
-    </w:p>
-    <w:p>
-      <w:pPr>
-        <w:rPr>
-          <w:rFonts w:ascii="Cambria" w:eastAsia="Cambria" w:hAnsi="Cambria" w:cs="Cambria"/>
-        </w:rPr>
-      </w:pPr>
-      <w:r>
-        <w:rPr>
-          <w:rFonts w:ascii="Cambria" w:eastAsia="Cambria" w:hAnsi="Cambria" w:cs="Cambria"/>
-        </w:rPr>
-        <w:t>Create database godata</w:t>
-      </w:r>
-      <w:proofErr w:type="gramStart"/>
-      <w:r>
-        <w:rPr>
-          <w:rFonts w:ascii="Cambria" w:eastAsia="Cambria" w:hAnsi="Cambria" w:cs="Cambria"/>
-        </w:rPr>
-        <w:t>;</w:t>
-      </w:r>
-      <w:proofErr w:type="gramEnd"/>
-    </w:p>
-    <w:p>
-      <w:pPr>
-        <w:rPr>
-          <w:rFonts w:ascii="Cambria" w:eastAsia="Cambria" w:hAnsi="Cambria" w:cs="Cambria"/>
-        </w:rPr>
-      </w:pPr>
-    </w:p>
-    <w:p>
-      <w:pPr>
-        <w:rPr>
-          <w:rFonts w:ascii="Cambria" w:eastAsia="Cambria" w:hAnsi="Cambria" w:cs="Cambria"/>
-        </w:rPr>
-      </w:pPr>
-      <w:r>
-        <w:rPr>
-          <w:rFonts w:ascii="Cambria" w:eastAsia="Cambria" w:hAnsi="Cambria" w:cs="Cambria"/>
-        </w:rPr>
-        <w:t>And then:</w:t>
-      </w:r>
-    </w:p>
-    <w:p>
-      <w:pPr>
-        <w:rPr>
-          <w:rFonts w:ascii="Cambria" w:eastAsia="Cambria" w:hAnsi="Cambria" w:cs="Cambria"/>
-        </w:rPr>
-      </w:pPr>
-      <w:r>
-        <w:rPr>
-          <w:rFonts w:ascii="Cambria" w:eastAsia="Cambria" w:hAnsi="Cambria" w:cs="Cambria"/>
-        </w:rPr>
-        <w:t>Mysql –u “your username” –p”your password “godata &lt; database.dump.name</w:t>
-      </w:r>
-    </w:p>
-    <w:p>
-      <w:pPr>
-        <w:rPr>
-          <w:rFonts w:ascii="Cambria" w:eastAsia="Cambria" w:hAnsi="Cambria" w:cs="Cambria"/>
-        </w:rPr>
-      </w:pPr>
-    </w:p>
-    <w:p>
-      <w:pPr>
-        <w:rPr>
-          <w:rFonts w:ascii="Cambria" w:eastAsia="Cambria" w:hAnsi="Cambria" w:cs="Cambria"/>
-        </w:rPr>
-      </w:pPr>
-      <w:r>
-        <w:rPr>
-          <w:rFonts w:ascii="Cambria" w:eastAsia="Cambria" w:hAnsi="Cambria" w:cs="Cambria"/>
-        </w:rPr>
-        <w:t>Download and copy to a convenient directory the cts2 standalone framework server:</w:t>
-      </w:r>
-    </w:p>
-    <w:p>
-      <w:pPr>
-        <w:rPr>
-          <w:rFonts w:ascii="Cambria" w:eastAsia="Cambria" w:hAnsi="Cambria" w:cs="Cambria"/>
-        </w:rPr>
-      </w:pPr>
-      <w:r>
-        <w:rPr>
-          <w:rFonts w:ascii="Cambria" w:eastAsia="Cambria" w:hAnsi="Cambria" w:cs="Cambria"/>
-        </w:rPr>
-        <w:t>http://informatics.mayo.edu/cts2/framework/downloads/cts2framework-standalone.jar</w:t>
-      </w:r>
-    </w:p>
-    <w:p>
-      <w:pPr>
-        <w:rPr>
-          <w:rFonts w:ascii="Cambria" w:eastAsia="Cambria" w:hAnsi="Cambria" w:cs="Cambria"/>
-        </w:rPr>
-      </w:pPr>
-    </w:p>
-    <w:p>
-      <w:pPr>
-        <w:rPr>
-          <w:rFonts w:ascii="Cambria" w:eastAsia="Cambria" w:hAnsi="Cambria" w:cs="Cambria"/>
-        </w:rPr>
-      </w:pPr>
-    </w:p>
-    <w:p>
-      <w:pPr>
-        <w:rPr>
-          <w:rFonts w:ascii="Cambria" w:eastAsia="Cambria" w:hAnsi="Cambria" w:cs="Cambria"/>
-        </w:rPr>
-      </w:pPr>
-    </w:p>
-    <w:p>
-      <w:pPr>
-        <w:rPr>
-          <w:rFonts w:ascii="Cambria" w:eastAsia="Cambria" w:hAnsi="Cambria" w:cs="Cambria"/>
-          <w:b/>
-        </w:rPr>
-      </w:pPr>
-      <w:r>
-        <w:rPr>
-          <w:rFonts w:ascii="Cambria" w:eastAsia="Cambria" w:hAnsi="Cambria" w:cs="Cambria"/>
-          <w:b/>
-        </w:rPr>
-        <w:t>Eclipse instructions:</w:t>
-      </w:r>
-    </w:p>
-    <w:p>
-      <w:pPr>
-        <w:rPr>
-          <w:rFonts w:ascii="Cambria" w:eastAsia="Cambria" w:hAnsi="Cambria" w:cs="Cambria"/>
-        </w:rPr>
-      </w:pPr>
-    </w:p>
-    <w:p>
-      <w:pPr>
-        <w:rPr>
-          <w:rFonts w:ascii="Cambria" w:eastAsia="Cambria" w:hAnsi="Cambria" w:cs="Cambria"/>
-        </w:rPr>
-      </w:pPr>
-      <w:r>
-        <w:rPr>
-          <w:rFonts w:ascii="Cambria" w:eastAsia="Cambria" w:hAnsi="Cambria" w:cs="Cambria"/>
-        </w:rPr>
-        <w:t>Install Eclipse and it</w:t>
-      </w:r>
-      <w:r>
-        <w:rPr>
-          <w:rFonts w:ascii="Cambria" w:eastAsia="Cambria" w:hAnsi="Cambria" w:cs="Cambria"/>
-        </w:rPr>
-        <w:t xml:space="preserve">s Maven plugin.  </w:t>
-      </w:r>
-    </w:p>
-    <w:p>
-      <w:pPr>
-        <w:rPr>
-          <w:rFonts w:ascii="Cambria" w:eastAsia="Cambria" w:hAnsi="Cambria" w:cs="Cambria"/>
-        </w:rPr>
-      </w:pPr>
-    </w:p>
-    <w:p>
-      <w:pPr>
-        <w:rPr>
-          <w:rFonts w:ascii="Cambria" w:eastAsia="Cambria" w:hAnsi="Cambria" w:cs="Cambria"/>
-        </w:rPr>
-      </w:pPr>
-      <w:r>
-        <w:rPr>
-          <w:rFonts w:ascii="Cambria" w:eastAsia="Cambria" w:hAnsi="Cambria" w:cs="Cambria"/>
-        </w:rPr>
-        <w:t>Extract the example-service zip to the Eclipse workspace folder</w:t>
-      </w:r>
-    </w:p>
-    <w:p>
-      <w:pPr>
-        <w:rPr>
-          <w:rFonts w:ascii="Cambria" w:eastAsia="Cambria" w:hAnsi="Cambria" w:cs="Cambria"/>
-        </w:rPr>
-      </w:pPr>
-    </w:p>
-    <w:p>
-      <w:pPr>
-        <w:rPr>
-          <w:rFonts w:ascii="Cambria" w:eastAsia="Cambria" w:hAnsi="Cambria" w:cs="Cambria"/>
-        </w:rPr>
-      </w:pPr>
-      <w:r>
-        <w:rPr>
-          <w:rFonts w:ascii="Cambria" w:eastAsia="Cambria" w:hAnsi="Cambria" w:cs="Cambria"/>
-        </w:rPr>
-        <w:t>Create a new project named example-service and you should see the project structure of the new project displayed in the package explorer.</w:t>
-      </w:r>
-    </w:p>
-    <w:p>
-      <w:pPr>
-        <w:rPr>
-          <w:rFonts w:ascii="Cambria" w:eastAsia="Cambria" w:hAnsi="Cambria" w:cs="Cambria"/>
-        </w:rPr>
-      </w:pPr>
-    </w:p>
-    <w:p>
-      <w:pPr>
-        <w:rPr>
-          <w:rFonts w:ascii="Cambria" w:eastAsia="Cambria" w:hAnsi="Cambria" w:cs="Cambria"/>
-        </w:rPr>
-      </w:pPr>
-      <w:r>
-        <w:rPr>
-          <w:rFonts w:ascii="Cambria" w:eastAsia="Cambria" w:hAnsi="Cambria" w:cs="Cambria"/>
-        </w:rPr>
-        <w:t>Right click on the project and select Configure/Convert to Maven Project</w:t>
-      </w:r>
-    </w:p>
-    <w:p>
-      <w:pPr>
-        <w:rPr>
-          <w:rFonts w:ascii="Cambria" w:eastAsia="Cambria" w:hAnsi="Cambria" w:cs="Cambria"/>
-        </w:rPr>
-      </w:pPr>
-    </w:p>
-    <w:p>
-      <w:pPr>
-        <w:rPr>
-          <w:rFonts w:ascii="Cambria" w:eastAsia="Cambria" w:hAnsi="Cambria" w:cs="Cambria"/>
-        </w:rPr>
-      </w:pPr>
-      <w:r>
-        <w:rPr>
-          <w:rFonts w:ascii="Cambria" w:eastAsia="Cambria" w:hAnsi="Cambria" w:cs="Cambria"/>
-        </w:rPr>
-        <w:t>Your pom file will have errors but they can be</w:t>
-      </w:r>
-      <w:r>
-        <w:rPr>
-          <w:rFonts w:ascii="Cambria" w:eastAsia="Cambria" w:hAnsi="Cambria" w:cs="Cambria"/>
-        </w:rPr>
-        <w:t xml:space="preserve"> safely</w:t>
-      </w:r>
-      <w:r>
-        <w:rPr>
-          <w:rFonts w:ascii="Cambria" w:eastAsia="Cambria" w:hAnsi="Cambria" w:cs="Cambria"/>
-        </w:rPr>
-        <w:t xml:space="preserve"> ignored.</w:t>
-      </w:r>
-      <w:r>
-        <w:rPr>
-          <w:rFonts w:ascii="Cambria" w:eastAsia="Cambria" w:hAnsi="Cambria" w:cs="Cambria"/>
-        </w:rPr>
-        <w:t xml:space="preserve">  </w:t>
+    </w:p>
+    <w:p>
+      <w:pPr>
+        <w:rPr>
+          <w:rFonts w:ascii="Cambria" w:eastAsia="Cambria" w:hAnsi="Cambria" w:cs="Cambria"/>
+        </w:rPr>
+      </w:pPr>
+      <w:r>
+        <w:rPr>
+          <w:rFonts w:ascii="Cambria" w:eastAsia="Cambria" w:hAnsi="Cambria" w:cs="Cambria"/>
+          <w:noProof/>
+          <w:lang w:eastAsia="en-US"/>
+        </w:rPr>
+        <w:drawing>
+          <wp:inline distT="0" distB="0" distL="0" distR="0" wp14:anchorId="00A73DB6" wp14:editId="2819921E">
+            <wp:extent cx="5486400" cy="1311910"/>
+            <wp:effectExtent l="0" t="0" r="0" b="8890"/>
+            <wp:docPr id="1" name="Picture 1"/>
+            <wp:cNvGraphicFramePr>
+              <a:graphicFrameLocks xmlns:a="http://schemas.openxmlformats.org/drawingml/2006/main" noChangeAspect="1"/>
+            </wp:cNvGraphicFramePr>
+            <a:graphic xmlns:a="http://schemas.openxmlformats.org/drawingml/2006/main">
+              <a:graphicData uri="http://schemas.openxmlformats.org/drawingml/2006/picture">
+                <pic:pic xmlns:pic="http://schemas.openxmlformats.org/drawingml/2006/picture">
+                  <pic:nvPicPr>
+                    <pic:cNvPr id="0" name="Screen Shot 2012-12-19 at 4.19.53 PM.png"/>
+                    <pic:cNvPicPr/>
+                  </pic:nvPicPr>
+                  <pic:blipFill>
+                    <a:blip r:embed="rId11">
+                      <a:extLst>
+                        <a:ext uri="{28A0092B-C50C-407E-A947-70E740481C1C}">
+                          <a14:useLocalDpi xmlns:a14="http://schemas.microsoft.com/office/drawing/2010/main" val="0"/>
+                        </a:ext>
+                      </a:extLst>
+                    </a:blip>
+                    <a:stretch>
+                      <a:fillRect/>
+                    </a:stretch>
+                  </pic:blipFill>
+                  <pic:spPr>
+                    <a:xfrm>
+                      <a:off x="0" y="0"/>
+                      <a:ext cx="5486400" cy="1311910"/>
+                    </a:xfrm>
+                    <a:prstGeom prst="rect">
+                      <a:avLst/>
+                    </a:prstGeom>
+                  </pic:spPr>
+                </pic:pic>
+              </a:graphicData>
+            </a:graphic>
+          </wp:inline>
+        </w:drawing>
+      </w:r>
+      <w:r>
+        <w:rPr>
+          <w:rFonts w:ascii="Cambria" w:eastAsia="Cambria" w:hAnsi="Cambria" w:cs="Cambria"/>
+        </w:rPr>
+        <w:t xml:space="preserve"> </w:t>
       </w:r>
     </w:p>
     <w:p>
@@ -932,6 +995,40 @@
         </w:rPr>
         <w:t>try running Maven =&gt; update project</w:t>
       </w:r>
+      <w:r>
+        <w:rPr>
+          <w:rFonts w:ascii="Cambria" w:eastAsia="Cambria" w:hAnsi="Cambria" w:cs="Cambria"/>
+        </w:rPr>
+        <w:t>.  You may need to refresh, and clean the project.</w:t>
+      </w:r>
+    </w:p>
+    <w:p>
+      <w:pPr>
+        <w:rPr>
+          <w:rFonts w:ascii="Cambria" w:eastAsia="Cambria" w:hAnsi="Cambria" w:cs="Cambria"/>
+        </w:rPr>
+      </w:pPr>
+      <w:r>
+        <w:rPr>
+          <w:rFonts w:ascii="Cambria" w:eastAsia="Cambria" w:hAnsi="Cambria" w:cs="Cambria"/>
+        </w:rPr>
+        <w:t>Right click on the project folder and select refresh.</w:t>
+      </w:r>
+    </w:p>
+    <w:p>
+      <w:pPr>
+        <w:rPr>
+          <w:rFonts w:ascii="Cambria" w:eastAsia="Cambria" w:hAnsi="Cambria" w:cs="Cambria"/>
+        </w:rPr>
+      </w:pPr>
+      <w:r>
+        <w:rPr>
+          <w:rFonts w:ascii="Cambria" w:eastAsia="Cambria" w:hAnsi="Cambria" w:cs="Cambria"/>
+        </w:rPr>
+        <w:t>Find the project tab at the top and select clean.</w:t>
+      </w:r>
+      <w:bookmarkStart w:id="0" w:name="_GoBack"/>
+      <w:bookmarkEnd w:id="0"/>
     </w:p>
     <w:p>
       <w:pPr>
@@ -1001,6 +1098,7 @@
         <w:rPr>
           <w:rFonts w:ascii="Cambria" w:eastAsia="Cambria" w:hAnsi="Cambria" w:cs="Cambria"/>
         </w:rPr>
+        <w:lastRenderedPageBreak/>
         <w:t xml:space="preserve">Then </w:t>
       </w:r>
       <w:r>
@@ -2248,6 +2346,7 @@
         <w:rPr>
           <w:rFonts w:ascii="Cambria" w:eastAsia="Cambria" w:hAnsi="Cambria" w:cs="Cambria"/>
         </w:rPr>
+        <w:lastRenderedPageBreak/>
         <w:t xml:space="preserve">Use </w:t>
       </w:r>
       <w:proofErr w:type="gramStart"/>
@@ -3389,7 +3488,6 @@
   <w:style w:type="character" w:default="1" w:styleId="DefaultParagraphFont">
     <w:name w:val="Default Paragraph Font"/>
     <w:uiPriority w:val="1"/>
-    <w:semiHidden/>
     <w:unhideWhenUsed/>
   </w:style>
   <w:style w:type="table" w:default="1" w:styleId="TableNormal">
@@ -3445,6 +3543,33 @@
     <w:rPr>
       <w:color w:val="800080" w:themeColor="followedHyperlink"/>
       <w:u w:val="single"/>
+    </w:rPr>
+  </w:style>
+  <w:style w:type="paragraph" w:styleId="BalloonText">
+    <w:name w:val="Balloon Text"/>
+    <w:basedOn w:val="Normal"/>
+    <w:link w:val="BalloonTextChar"/>
+    <w:uiPriority w:val="99"/>
+    <w:semiHidden/>
+    <w:unhideWhenUsed/>
+    <w:rsid w:val="00387F6F"/>
+    <w:rPr>
+      <w:rFonts w:ascii="Lucida Grande" w:hAnsi="Lucida Grande" w:cs="Lucida Grande"/>
+      <w:sz w:val="18"/>
+      <w:szCs w:val="18"/>
+    </w:rPr>
+  </w:style>
+  <w:style w:type="character" w:customStyle="1" w:styleId="BalloonTextChar">
+    <w:name w:val="Balloon Text Char"/>
+    <w:basedOn w:val="DefaultParagraphFont"/>
+    <w:link w:val="BalloonText"/>
+    <w:uiPriority w:val="99"/>
+    <w:semiHidden/>
+    <w:rsid w:val="00387F6F"/>
+    <w:rPr>
+      <w:rFonts w:ascii="Lucida Grande" w:hAnsi="Lucida Grande" w:cs="Lucida Grande"/>
+      <w:sz w:val="18"/>
+      <w:szCs w:val="18"/>
     </w:rPr>
   </w:style>
 </w:styles>
@@ -3609,7 +3734,6 @@
   <w:style w:type="character" w:default="1" w:styleId="DefaultParagraphFont">
     <w:name w:val="Default Paragraph Font"/>
     <w:uiPriority w:val="1"/>
-    <w:semiHidden/>
     <w:unhideWhenUsed/>
   </w:style>
   <w:style w:type="table" w:default="1" w:styleId="TableNormal">
@@ -3665,6 +3789,33 @@
     <w:rPr>
       <w:color w:val="800080" w:themeColor="followedHyperlink"/>
       <w:u w:val="single"/>
+    </w:rPr>
+  </w:style>
+  <w:style w:type="paragraph" w:styleId="BalloonText">
+    <w:name w:val="Balloon Text"/>
+    <w:basedOn w:val="Normal"/>
+    <w:link w:val="BalloonTextChar"/>
+    <w:uiPriority w:val="99"/>
+    <w:semiHidden/>
+    <w:unhideWhenUsed/>
+    <w:rsid w:val="00387F6F"/>
+    <w:rPr>
+      <w:rFonts w:ascii="Lucida Grande" w:hAnsi="Lucida Grande" w:cs="Lucida Grande"/>
+      <w:sz w:val="18"/>
+      <w:szCs w:val="18"/>
+    </w:rPr>
+  </w:style>
+  <w:style w:type="character" w:customStyle="1" w:styleId="BalloonTextChar">
+    <w:name w:val="Balloon Text Char"/>
+    <w:basedOn w:val="DefaultParagraphFont"/>
+    <w:link w:val="BalloonText"/>
+    <w:uiPriority w:val="99"/>
+    <w:semiHidden/>
+    <w:rsid w:val="00387F6F"/>
+    <w:rPr>
+      <w:rFonts w:ascii="Lucida Grande" w:hAnsi="Lucida Grande" w:cs="Lucida Grande"/>
+      <w:sz w:val="18"/>
+      <w:szCs w:val="18"/>
     </w:rPr>
   </w:style>
 </w:styles>

</xml_diff>